<commit_message>
Dodałem obsługę autorów piosenek
</commit_message>
<xml_diff>
--- a/template/template.docx
+++ b/template/template.docx
@@ -291,7 +291,18 @@
           <w:b w:val="0"/>
           <w:sz w:val="24"/>
         </w:rPr>
-        <w:t>Aby modyfikować style poszczególnych sekcji, najlepiej robić to modyfikując konkretne style – wtedy zmieni się styl dla np. wszystkich akordów lub wszystkich tytułów.</w:t>
+        <w:t>Aby modyfikować style poszczególnych sekcji, najlepiej robić to modyfikując konkretne style – w</w:t>
+      </w:r>
+      <w:bookmarkStart w:id="0" w:name="_GoBack"/>
+      <w:bookmarkEnd w:id="0"/>
+      <w:r>
+        <w:rPr>
+          <w:rStyle w:val="Powtrzenia"/>
+          <w:rFonts w:asciiTheme="minorHAnsi" w:hAnsiTheme="minorHAnsi" w:cstheme="minorHAnsi"/>
+          <w:b w:val="0"/>
+          <w:sz w:val="24"/>
+        </w:rPr>
+        <w:t>tedy zmieni się styl dla np. wszystkich akordów lub wszystkich tytułów.</w:t>
       </w:r>
     </w:p>
     <w:p>
@@ -457,7 +468,36 @@
           <w:sz w:val="24"/>
           <w:szCs w:val="24"/>
         </w:rPr>
-        <w:t xml:space="preserve">Uwaga, jeśli zmienimy rozmiar czcionki tekstu piosenki, czcionkę lub dodamy pogrubienie/kursywę, również zmieni się szerokość tekstu, a co za tym idzie, layout może się rozlecieć. Dlatego, w razie konieczności, te style należy ustawić przed konwertowaniem pliku </w:t>
+        <w:t xml:space="preserve">Uwaga, jeśli zmienimy rozmiar czcionki tekstu piosenki, czcionkę lub dodamy pogrubienie/kursywę, również zmieni się szerokość tekstu, a co za tym idzie, layout może się rozlecieć. Dlatego, w razie konieczności, te style należy ustawić przed </w:t>
+      </w:r>
+      <w:r>
+        <w:rPr>
+          <w:rStyle w:val="Powtrzenia"/>
+          <w:rFonts w:asciiTheme="minorHAnsi" w:hAnsiTheme="minorHAnsi" w:cstheme="minorHAnsi"/>
+          <w:b w:val="0"/>
+          <w:sz w:val="24"/>
+        </w:rPr>
+        <w:t>konwertowaniem</w:t>
+      </w:r>
+      <w:r>
+        <w:rPr>
+          <w:rStyle w:val="Powtrzenia"/>
+          <w:rFonts w:asciiTheme="minorHAnsi" w:hAnsiTheme="minorHAnsi" w:cstheme="minorHAnsi"/>
+          <w:b w:val="0"/>
+          <w:sz w:val="36"/>
+          <w:szCs w:val="24"/>
+        </w:rPr>
+        <w:t xml:space="preserve"> </w:t>
+      </w:r>
+      <w:r>
+        <w:rPr>
+          <w:rStyle w:val="Powtrzenia"/>
+          <w:rFonts w:asciiTheme="minorHAnsi" w:hAnsiTheme="minorHAnsi" w:cstheme="minorHAnsi"/>
+          <w:b w:val="0"/>
+          <w:sz w:val="24"/>
+          <w:szCs w:val="24"/>
+        </w:rPr>
+        <w:t xml:space="preserve">pliku </w:t>
       </w:r>
       <w:r>
         <w:rPr>
@@ -540,8 +580,6 @@
           <w:rStyle w:val="Powtrzenia"/>
         </w:rPr>
       </w:pPr>
-      <w:bookmarkStart w:id="0" w:name="_GoBack"/>
-      <w:bookmarkEnd w:id="0"/>
     </w:p>
     <w:p>
       <w:pPr>
@@ -1313,9 +1351,9 @@
     <w:basedOn w:val="Normalny"/>
     <w:link w:val="TytupiosenkiZnak"/>
     <w:qFormat/>
-    <w:rsid w:val="00C534AF"/>
+    <w:rsid w:val="00A462E6"/>
     <w:pPr>
-      <w:spacing w:before="240" w:after="120" w:line="240" w:lineRule="auto"/>
+      <w:spacing w:before="240" w:after="80" w:line="240" w:lineRule="auto"/>
     </w:pPr>
     <w:rPr>
       <w:rFonts w:ascii="Arial" w:hAnsi="Arial"/>
@@ -1341,7 +1379,7 @@
     <w:name w:val="Tytuł piosenki Znak"/>
     <w:basedOn w:val="Domylnaczcionkaakapitu"/>
     <w:link w:val="Tytupiosenki"/>
-    <w:rsid w:val="00C534AF"/>
+    <w:rsid w:val="00A462E6"/>
     <w:rPr>
       <w:rFonts w:ascii="Arial" w:hAnsi="Arial"/>
       <w:b/>
@@ -1409,6 +1447,36 @@
     <w:rPr>
       <w:color w:val="0563C1" w:themeColor="hyperlink"/>
       <w:u w:val="single"/>
+    </w:rPr>
+  </w:style>
+  <w:style w:type="paragraph" w:customStyle="1" w:styleId="Autorpiosenki">
+    <w:name w:val="Autor piosenki"/>
+    <w:next w:val="Trepiosenki"/>
+    <w:link w:val="AutorpiosenkiZnak"/>
+    <w:qFormat/>
+    <w:rsid w:val="00807D33"/>
+    <w:pPr>
+      <w:spacing w:after="120" w:line="240" w:lineRule="auto"/>
+    </w:pPr>
+    <w:rPr>
+      <w:rFonts w:ascii="Verdana" w:hAnsi="Verdana" w:cstheme="minorHAnsi"/>
+      <w:noProof/>
+      <w:color w:val="7F7F7F" w:themeColor="text1" w:themeTint="80"/>
+      <w:sz w:val="18"/>
+      <w:szCs w:val="24"/>
+    </w:rPr>
+  </w:style>
+  <w:style w:type="character" w:customStyle="1" w:styleId="AutorpiosenkiZnak">
+    <w:name w:val="Autor piosenki Znak"/>
+    <w:basedOn w:val="Domylnaczcionkaakapitu"/>
+    <w:link w:val="Autorpiosenki"/>
+    <w:rsid w:val="00807D33"/>
+    <w:rPr>
+      <w:rFonts w:ascii="Verdana" w:hAnsi="Verdana" w:cstheme="minorHAnsi"/>
+      <w:noProof/>
+      <w:color w:val="7F7F7F" w:themeColor="text1" w:themeTint="80"/>
+      <w:sz w:val="18"/>
+      <w:szCs w:val="24"/>
     </w:rPr>
   </w:style>
 </w:styles>

</xml_diff>

<commit_message>
Poprawiłem obsługę autorów piosenek
</commit_message>
<xml_diff>
--- a/template/template.docx
+++ b/template/template.docx
@@ -291,18 +291,7 @@
           <w:b w:val="0"/>
           <w:sz w:val="24"/>
         </w:rPr>
-        <w:t>Aby modyfikować style poszczególnych sekcji, najlepiej robić to modyfikując konkretne style – w</w:t>
-      </w:r>
-      <w:bookmarkStart w:id="0" w:name="_GoBack"/>
-      <w:bookmarkEnd w:id="0"/>
-      <w:r>
-        <w:rPr>
-          <w:rStyle w:val="Powtrzenia"/>
-          <w:rFonts w:asciiTheme="minorHAnsi" w:hAnsiTheme="minorHAnsi" w:cstheme="minorHAnsi"/>
-          <w:b w:val="0"/>
-          <w:sz w:val="24"/>
-        </w:rPr>
-        <w:t>tedy zmieni się styl dla np. wszystkich akordów lub wszystkich tytułów.</w:t>
+        <w:t>Aby modyfikować style poszczególnych sekcji, najlepiej robić to modyfikując konkretne style – wtedy zmieni się styl dla np. wszystkich akordów lub wszystkich tytułów.</w:t>
       </w:r>
     </w:p>
     <w:p>
@@ -436,6 +425,8 @@
         </w:rPr>
         <w:t>Tonacja</w:t>
       </w:r>
+      <w:bookmarkStart w:id="0" w:name="_GoBack"/>
+      <w:bookmarkEnd w:id="0"/>
     </w:p>
     <w:p>
       <w:pPr>
@@ -1454,12 +1445,13 @@
     <w:next w:val="Trepiosenki"/>
     <w:link w:val="AutorpiosenkiZnak"/>
     <w:qFormat/>
-    <w:rsid w:val="00807D33"/>
+    <w:rsid w:val="005663ED"/>
     <w:pPr>
       <w:spacing w:after="120" w:line="240" w:lineRule="auto"/>
     </w:pPr>
     <w:rPr>
       <w:rFonts w:ascii="Verdana" w:hAnsi="Verdana" w:cstheme="minorHAnsi"/>
+      <w:i/>
       <w:noProof/>
       <w:color w:val="7F7F7F" w:themeColor="text1" w:themeTint="80"/>
       <w:sz w:val="18"/>
@@ -1470,9 +1462,10 @@
     <w:name w:val="Autor piosenki Znak"/>
     <w:basedOn w:val="Domylnaczcionkaakapitu"/>
     <w:link w:val="Autorpiosenki"/>
-    <w:rsid w:val="00807D33"/>
+    <w:rsid w:val="005663ED"/>
     <w:rPr>
       <w:rFonts w:ascii="Verdana" w:hAnsi="Verdana" w:cstheme="minorHAnsi"/>
+      <w:i/>
       <w:noProof/>
       <w:color w:val="7F7F7F" w:themeColor="text1" w:themeTint="80"/>
       <w:sz w:val="18"/>

</xml_diff>

<commit_message>
Wprowadziłęm zmiany, aby nie było globalnych (statycznych) zmiennych
</commit_message>
<xml_diff>
--- a/template/template.docx
+++ b/template/template.docx
@@ -1,6 +1,6 @@
 
 <file path=word/document.xml><?xml version="1.0" encoding="utf-8"?>
-<w:document xmlns:wpc="http://schemas.microsoft.com/office/word/2010/wordprocessingCanvas" xmlns:cx="http://schemas.microsoft.com/office/drawing/2014/chartex" xmlns:cx1="http://schemas.microsoft.com/office/drawing/2015/9/8/chartex" xmlns:mc="http://schemas.openxmlformats.org/markup-compatibility/2006" xmlns:o="urn:schemas-microsoft-com:office:office" xmlns:r="http://schemas.openxmlformats.org/officeDocument/2006/relationships" xmlns:m="http://schemas.openxmlformats.org/officeDocument/2006/math" xmlns:v="urn:schemas-microsoft-com:vml" xmlns:wp14="http://schemas.microsoft.com/office/word/2010/wordprocessingDrawing" xmlns:wp="http://schemas.openxmlformats.org/drawingml/2006/wordprocessingDrawing" xmlns:w10="urn:schemas-microsoft-com:office:word" xmlns:w="http://schemas.openxmlformats.org/wordprocessingml/2006/main" xmlns:w14="http://schemas.microsoft.com/office/word/2010/wordml" xmlns:w15="http://schemas.microsoft.com/office/word/2012/wordml" xmlns:w16se="http://schemas.microsoft.com/office/word/2015/wordml/symex" xmlns:wpg="http://schemas.microsoft.com/office/word/2010/wordprocessingGroup" xmlns:wpi="http://schemas.microsoft.com/office/word/2010/wordprocessingInk" xmlns:wne="http://schemas.microsoft.com/office/word/2006/wordml" xmlns:wps="http://schemas.microsoft.com/office/word/2010/wordprocessingShape" mc:Ignorable="w14 w15 w16se wp14">
+<w:document xmlns:wpc="http://schemas.microsoft.com/office/word/2010/wordprocessingCanvas" xmlns:cx="http://schemas.microsoft.com/office/drawing/2014/chartex" xmlns:cx1="http://schemas.microsoft.com/office/drawing/2015/9/8/chartex" xmlns:cx2="http://schemas.microsoft.com/office/drawing/2015/10/21/chartex" xmlns:cx3="http://schemas.microsoft.com/office/drawing/2016/5/9/chartex" xmlns:cx4="http://schemas.microsoft.com/office/drawing/2016/5/10/chartex" xmlns:cx5="http://schemas.microsoft.com/office/drawing/2016/5/11/chartex" xmlns:cx6="http://schemas.microsoft.com/office/drawing/2016/5/12/chartex" xmlns:cx7="http://schemas.microsoft.com/office/drawing/2016/5/13/chartex" xmlns:cx8="http://schemas.microsoft.com/office/drawing/2016/5/14/chartex" xmlns:mc="http://schemas.openxmlformats.org/markup-compatibility/2006" xmlns:aink="http://schemas.microsoft.com/office/drawing/2016/ink" xmlns:am3d="http://schemas.microsoft.com/office/drawing/2017/model3d" xmlns:o="urn:schemas-microsoft-com:office:office" xmlns:r="http://schemas.openxmlformats.org/officeDocument/2006/relationships" xmlns:m="http://schemas.openxmlformats.org/officeDocument/2006/math" xmlns:v="urn:schemas-microsoft-com:vml" xmlns:wp14="http://schemas.microsoft.com/office/word/2010/wordprocessingDrawing" xmlns:wp="http://schemas.openxmlformats.org/drawingml/2006/wordprocessingDrawing" xmlns:w10="urn:schemas-microsoft-com:office:word" xmlns:w="http://schemas.openxmlformats.org/wordprocessingml/2006/main" xmlns:w14="http://schemas.microsoft.com/office/word/2010/wordml" xmlns:w15="http://schemas.microsoft.com/office/word/2012/wordml" xmlns:w16cex="http://schemas.microsoft.com/office/word/2018/wordml/cex" xmlns:w16cid="http://schemas.microsoft.com/office/word/2016/wordml/cid" xmlns:w16="http://schemas.microsoft.com/office/word/2018/wordml" xmlns:w16sdtdh="http://schemas.microsoft.com/office/word/2020/wordml/sdtdatahash" xmlns:w16se="http://schemas.microsoft.com/office/word/2015/wordml/symex" xmlns:wpg="http://schemas.microsoft.com/office/word/2010/wordprocessingGroup" xmlns:wpi="http://schemas.microsoft.com/office/word/2010/wordprocessingInk" xmlns:wne="http://schemas.microsoft.com/office/word/2006/wordml" xmlns:wps="http://schemas.microsoft.com/office/word/2010/wordprocessingShape" mc:Ignorable="w14 w15 w16se w16cid w16 w16cex w16sdtdh wp14">
   <w:body>
     <w:p>
       <w:pPr>
@@ -44,7 +44,7 @@
       <w:hyperlink r:id="rId7" w:history="1">
         <w:r>
           <w:rPr>
-            <w:rStyle w:val="Hipercze"/>
+            <w:rStyle w:val="Hyperlink"/>
             <w:rFonts w:cstheme="minorHAnsi"/>
             <w:sz w:val="28"/>
           </w:rPr>
@@ -112,7 +112,7 @@
     </w:p>
     <w:p>
       <w:pPr>
-        <w:pStyle w:val="Akapitzlist"/>
+        <w:pStyle w:val="ListParagraph"/>
         <w:numPr>
           <w:ilvl w:val="0"/>
           <w:numId w:val="4"/>
@@ -137,7 +137,7 @@
     </w:p>
     <w:p>
       <w:pPr>
-        <w:pStyle w:val="Akapitzlist"/>
+        <w:pStyle w:val="ListParagraph"/>
         <w:numPr>
           <w:ilvl w:val="0"/>
           <w:numId w:val="4"/>
@@ -162,7 +162,7 @@
     </w:p>
     <w:p>
       <w:pPr>
-        <w:pStyle w:val="Akapitzlist"/>
+        <w:pStyle w:val="ListParagraph"/>
         <w:numPr>
           <w:ilvl w:val="0"/>
           <w:numId w:val="4"/>
@@ -187,7 +187,7 @@
     </w:p>
     <w:p>
       <w:pPr>
-        <w:pStyle w:val="Akapitzlist"/>
+        <w:pStyle w:val="ListParagraph"/>
         <w:numPr>
           <w:ilvl w:val="0"/>
           <w:numId w:val="4"/>
@@ -212,7 +212,7 @@
     </w:p>
     <w:p>
       <w:pPr>
-        <w:pStyle w:val="Akapitzlist"/>
+        <w:pStyle w:val="ListParagraph"/>
         <w:numPr>
           <w:ilvl w:val="0"/>
           <w:numId w:val="4"/>
@@ -311,7 +311,7 @@
     </w:p>
     <w:p>
       <w:pPr>
-        <w:pStyle w:val="Akapitzlist"/>
+        <w:pStyle w:val="ListParagraph"/>
         <w:numPr>
           <w:ilvl w:val="0"/>
           <w:numId w:val="5"/>
@@ -334,7 +334,7 @@
     </w:p>
     <w:p>
       <w:pPr>
-        <w:pStyle w:val="Akapitzlist"/>
+        <w:pStyle w:val="ListParagraph"/>
         <w:numPr>
           <w:ilvl w:val="0"/>
           <w:numId w:val="5"/>
@@ -357,7 +357,7 @@
     </w:p>
     <w:p>
       <w:pPr>
-        <w:pStyle w:val="Akapitzlist"/>
+        <w:pStyle w:val="ListParagraph"/>
         <w:numPr>
           <w:ilvl w:val="0"/>
           <w:numId w:val="5"/>
@@ -380,7 +380,7 @@
     </w:p>
     <w:p>
       <w:pPr>
-        <w:pStyle w:val="Akapitzlist"/>
+        <w:pStyle w:val="ListParagraph"/>
         <w:numPr>
           <w:ilvl w:val="0"/>
           <w:numId w:val="5"/>
@@ -403,7 +403,7 @@
     </w:p>
     <w:p>
       <w:pPr>
-        <w:pStyle w:val="Akapitzlist"/>
+        <w:pStyle w:val="ListParagraph"/>
         <w:numPr>
           <w:ilvl w:val="0"/>
           <w:numId w:val="5"/>
@@ -513,18 +513,12 @@
         </w:rPr>
         <w:t>.</w:t>
       </w:r>
-      <w:bookmarkStart w:id="0" w:name="_GoBack"/>
-      <w:bookmarkEnd w:id="0"/>
-    </w:p>
-    <w:p>
-      <w:pPr>
-        <w:pStyle w:val="Trepiosenki"/>
-        <w:rPr>
-          <w:rStyle w:val="Powtrzenia"/>
-          <w:rFonts w:asciiTheme="minorHAnsi" w:hAnsiTheme="minorHAnsi" w:cstheme="minorHAnsi"/>
-          <w:b w:val="0"/>
-          <w:sz w:val="24"/>
-          <w:szCs w:val="24"/>
+    </w:p>
+    <w:p>
+      <w:pPr>
+        <w:pStyle w:val="Piosenka"/>
+        <w:rPr>
+          <w:rStyle w:val="Trepiosenki"/>
         </w:rPr>
         <w:sectPr>
           <w:pgSz w:w="11906" w:h="16838"/>
@@ -571,7 +565,7 @@
       <w:sdtContent>
         <w:p>
           <w:pPr>
-            <w:pStyle w:val="Nagwekspisutreci"/>
+            <w:pStyle w:val="TOCHeading"/>
           </w:pPr>
           <w:r>
             <w:t>Spis treści</w:t>
@@ -619,7 +613,7 @@
 </file>
 
 <file path=word/endnotes.xml><?xml version="1.0" encoding="utf-8"?>
-<w:endnotes xmlns:wpc="http://schemas.microsoft.com/office/word/2010/wordprocessingCanvas" xmlns:cx="http://schemas.microsoft.com/office/drawing/2014/chartex" xmlns:cx1="http://schemas.microsoft.com/office/drawing/2015/9/8/chartex" xmlns:mc="http://schemas.openxmlformats.org/markup-compatibility/2006" xmlns:o="urn:schemas-microsoft-com:office:office" xmlns:r="http://schemas.openxmlformats.org/officeDocument/2006/relationships" xmlns:m="http://schemas.openxmlformats.org/officeDocument/2006/math" xmlns:v="urn:schemas-microsoft-com:vml" xmlns:wp14="http://schemas.microsoft.com/office/word/2010/wordprocessingDrawing" xmlns:wp="http://schemas.openxmlformats.org/drawingml/2006/wordprocessingDrawing" xmlns:w10="urn:schemas-microsoft-com:office:word" xmlns:w="http://schemas.openxmlformats.org/wordprocessingml/2006/main" xmlns:w14="http://schemas.microsoft.com/office/word/2010/wordml" xmlns:w15="http://schemas.microsoft.com/office/word/2012/wordml" xmlns:w16se="http://schemas.microsoft.com/office/word/2015/wordml/symex" xmlns:wpg="http://schemas.microsoft.com/office/word/2010/wordprocessingGroup" xmlns:wpi="http://schemas.microsoft.com/office/word/2010/wordprocessingInk" xmlns:wne="http://schemas.microsoft.com/office/word/2006/wordml" xmlns:wps="http://schemas.microsoft.com/office/word/2010/wordprocessingShape" mc:Ignorable="w14 w15 w16se wp14">
+<w:endnotes xmlns:wpc="http://schemas.microsoft.com/office/word/2010/wordprocessingCanvas" xmlns:cx="http://schemas.microsoft.com/office/drawing/2014/chartex" xmlns:cx1="http://schemas.microsoft.com/office/drawing/2015/9/8/chartex" xmlns:cx2="http://schemas.microsoft.com/office/drawing/2015/10/21/chartex" xmlns:cx3="http://schemas.microsoft.com/office/drawing/2016/5/9/chartex" xmlns:cx4="http://schemas.microsoft.com/office/drawing/2016/5/10/chartex" xmlns:cx5="http://schemas.microsoft.com/office/drawing/2016/5/11/chartex" xmlns:cx6="http://schemas.microsoft.com/office/drawing/2016/5/12/chartex" xmlns:cx7="http://schemas.microsoft.com/office/drawing/2016/5/13/chartex" xmlns:cx8="http://schemas.microsoft.com/office/drawing/2016/5/14/chartex" xmlns:mc="http://schemas.openxmlformats.org/markup-compatibility/2006" xmlns:aink="http://schemas.microsoft.com/office/drawing/2016/ink" xmlns:am3d="http://schemas.microsoft.com/office/drawing/2017/model3d" xmlns:o="urn:schemas-microsoft-com:office:office" xmlns:r="http://schemas.openxmlformats.org/officeDocument/2006/relationships" xmlns:m="http://schemas.openxmlformats.org/officeDocument/2006/math" xmlns:v="urn:schemas-microsoft-com:vml" xmlns:wp14="http://schemas.microsoft.com/office/word/2010/wordprocessingDrawing" xmlns:wp="http://schemas.openxmlformats.org/drawingml/2006/wordprocessingDrawing" xmlns:w10="urn:schemas-microsoft-com:office:word" xmlns:w="http://schemas.openxmlformats.org/wordprocessingml/2006/main" xmlns:w14="http://schemas.microsoft.com/office/word/2010/wordml" xmlns:w15="http://schemas.microsoft.com/office/word/2012/wordml" xmlns:w16cex="http://schemas.microsoft.com/office/word/2018/wordml/cex" xmlns:w16cid="http://schemas.microsoft.com/office/word/2016/wordml/cid" xmlns:w16="http://schemas.microsoft.com/office/word/2018/wordml" xmlns:w16sdtdh="http://schemas.microsoft.com/office/word/2020/wordml/sdtdatahash" xmlns:w16se="http://schemas.microsoft.com/office/word/2015/wordml/symex" xmlns:wpg="http://schemas.microsoft.com/office/word/2010/wordprocessingGroup" xmlns:wpi="http://schemas.microsoft.com/office/word/2010/wordprocessingInk" xmlns:wne="http://schemas.microsoft.com/office/word/2006/wordml" xmlns:wps="http://schemas.microsoft.com/office/word/2010/wordprocessingShape" mc:Ignorable="w14 w15 w16se w16cid w16 w16cex w16sdtdh wp14">
   <w:endnote w:type="separator" w:id="-1">
     <w:p>
       <w:pPr>
@@ -644,7 +638,7 @@
 </file>
 
 <file path=word/footer1.xml><?xml version="1.0" encoding="utf-8"?>
-<w:ftr xmlns:wpc="http://schemas.microsoft.com/office/word/2010/wordprocessingCanvas" xmlns:cx="http://schemas.microsoft.com/office/drawing/2014/chartex" xmlns:cx1="http://schemas.microsoft.com/office/drawing/2015/9/8/chartex" xmlns:mc="http://schemas.openxmlformats.org/markup-compatibility/2006" xmlns:o="urn:schemas-microsoft-com:office:office" xmlns:r="http://schemas.openxmlformats.org/officeDocument/2006/relationships" xmlns:m="http://schemas.openxmlformats.org/officeDocument/2006/math" xmlns:v="urn:schemas-microsoft-com:vml" xmlns:wp14="http://schemas.microsoft.com/office/word/2010/wordprocessingDrawing" xmlns:wp="http://schemas.openxmlformats.org/drawingml/2006/wordprocessingDrawing" xmlns:w10="urn:schemas-microsoft-com:office:word" xmlns:w="http://schemas.openxmlformats.org/wordprocessingml/2006/main" xmlns:w14="http://schemas.microsoft.com/office/word/2010/wordml" xmlns:w15="http://schemas.microsoft.com/office/word/2012/wordml" xmlns:w16se="http://schemas.microsoft.com/office/word/2015/wordml/symex" xmlns:wpg="http://schemas.microsoft.com/office/word/2010/wordprocessingGroup" xmlns:wpi="http://schemas.microsoft.com/office/word/2010/wordprocessingInk" xmlns:wne="http://schemas.microsoft.com/office/word/2006/wordml" xmlns:wps="http://schemas.microsoft.com/office/word/2010/wordprocessingShape" mc:Ignorable="w14 w15 w16se wp14">
+<w:ftr xmlns:wpc="http://schemas.microsoft.com/office/word/2010/wordprocessingCanvas" xmlns:cx="http://schemas.microsoft.com/office/drawing/2014/chartex" xmlns:cx1="http://schemas.microsoft.com/office/drawing/2015/9/8/chartex" xmlns:cx2="http://schemas.microsoft.com/office/drawing/2015/10/21/chartex" xmlns:cx3="http://schemas.microsoft.com/office/drawing/2016/5/9/chartex" xmlns:cx4="http://schemas.microsoft.com/office/drawing/2016/5/10/chartex" xmlns:cx5="http://schemas.microsoft.com/office/drawing/2016/5/11/chartex" xmlns:cx6="http://schemas.microsoft.com/office/drawing/2016/5/12/chartex" xmlns:cx7="http://schemas.microsoft.com/office/drawing/2016/5/13/chartex" xmlns:cx8="http://schemas.microsoft.com/office/drawing/2016/5/14/chartex" xmlns:mc="http://schemas.openxmlformats.org/markup-compatibility/2006" xmlns:aink="http://schemas.microsoft.com/office/drawing/2016/ink" xmlns:am3d="http://schemas.microsoft.com/office/drawing/2017/model3d" xmlns:o="urn:schemas-microsoft-com:office:office" xmlns:r="http://schemas.openxmlformats.org/officeDocument/2006/relationships" xmlns:m="http://schemas.openxmlformats.org/officeDocument/2006/math" xmlns:v="urn:schemas-microsoft-com:vml" xmlns:wp14="http://schemas.microsoft.com/office/word/2010/wordprocessingDrawing" xmlns:wp="http://schemas.openxmlformats.org/drawingml/2006/wordprocessingDrawing" xmlns:w10="urn:schemas-microsoft-com:office:word" xmlns:w="http://schemas.openxmlformats.org/wordprocessingml/2006/main" xmlns:w14="http://schemas.microsoft.com/office/word/2010/wordml" xmlns:w15="http://schemas.microsoft.com/office/word/2012/wordml" xmlns:w16cex="http://schemas.microsoft.com/office/word/2018/wordml/cex" xmlns:w16cid="http://schemas.microsoft.com/office/word/2016/wordml/cid" xmlns:w16="http://schemas.microsoft.com/office/word/2018/wordml" xmlns:w16sdtdh="http://schemas.microsoft.com/office/word/2020/wordml/sdtdatahash" xmlns:w16se="http://schemas.microsoft.com/office/word/2015/wordml/symex" xmlns:wpg="http://schemas.microsoft.com/office/word/2010/wordprocessingGroup" xmlns:wpi="http://schemas.microsoft.com/office/word/2010/wordprocessingInk" xmlns:wne="http://schemas.microsoft.com/office/word/2006/wordml" xmlns:wps="http://schemas.microsoft.com/office/word/2010/wordprocessingShape" mc:Ignorable="w14 w15 w16se w16cid w16 w16cex w16sdtdh wp14">
   <w:sdt>
     <w:sdtPr>
       <w:id w:val="391325924"/>
@@ -657,7 +651,7 @@
     <w:sdtContent>
       <w:p>
         <w:pPr>
-          <w:pStyle w:val="Stopka"/>
+          <w:pStyle w:val="Footer"/>
           <w:jc w:val="center"/>
         </w:pPr>
         <w:r>
@@ -680,7 +674,7 @@
   </w:sdt>
   <w:p>
     <w:pPr>
-      <w:pStyle w:val="Stopka"/>
+      <w:pStyle w:val="Footer"/>
       <w:jc w:val="center"/>
     </w:pPr>
   </w:p>
@@ -688,7 +682,7 @@
 </file>
 
 <file path=word/footnotes.xml><?xml version="1.0" encoding="utf-8"?>
-<w:footnotes xmlns:wpc="http://schemas.microsoft.com/office/word/2010/wordprocessingCanvas" xmlns:cx="http://schemas.microsoft.com/office/drawing/2014/chartex" xmlns:cx1="http://schemas.microsoft.com/office/drawing/2015/9/8/chartex" xmlns:mc="http://schemas.openxmlformats.org/markup-compatibility/2006" xmlns:o="urn:schemas-microsoft-com:office:office" xmlns:r="http://schemas.openxmlformats.org/officeDocument/2006/relationships" xmlns:m="http://schemas.openxmlformats.org/officeDocument/2006/math" xmlns:v="urn:schemas-microsoft-com:vml" xmlns:wp14="http://schemas.microsoft.com/office/word/2010/wordprocessingDrawing" xmlns:wp="http://schemas.openxmlformats.org/drawingml/2006/wordprocessingDrawing" xmlns:w10="urn:schemas-microsoft-com:office:word" xmlns:w="http://schemas.openxmlformats.org/wordprocessingml/2006/main" xmlns:w14="http://schemas.microsoft.com/office/word/2010/wordml" xmlns:w15="http://schemas.microsoft.com/office/word/2012/wordml" xmlns:w16se="http://schemas.microsoft.com/office/word/2015/wordml/symex" xmlns:wpg="http://schemas.microsoft.com/office/word/2010/wordprocessingGroup" xmlns:wpi="http://schemas.microsoft.com/office/word/2010/wordprocessingInk" xmlns:wne="http://schemas.microsoft.com/office/word/2006/wordml" xmlns:wps="http://schemas.microsoft.com/office/word/2010/wordprocessingShape" mc:Ignorable="w14 w15 w16se wp14">
+<w:footnotes xmlns:wpc="http://schemas.microsoft.com/office/word/2010/wordprocessingCanvas" xmlns:cx="http://schemas.microsoft.com/office/drawing/2014/chartex" xmlns:cx1="http://schemas.microsoft.com/office/drawing/2015/9/8/chartex" xmlns:cx2="http://schemas.microsoft.com/office/drawing/2015/10/21/chartex" xmlns:cx3="http://schemas.microsoft.com/office/drawing/2016/5/9/chartex" xmlns:cx4="http://schemas.microsoft.com/office/drawing/2016/5/10/chartex" xmlns:cx5="http://schemas.microsoft.com/office/drawing/2016/5/11/chartex" xmlns:cx6="http://schemas.microsoft.com/office/drawing/2016/5/12/chartex" xmlns:cx7="http://schemas.microsoft.com/office/drawing/2016/5/13/chartex" xmlns:cx8="http://schemas.microsoft.com/office/drawing/2016/5/14/chartex" xmlns:mc="http://schemas.openxmlformats.org/markup-compatibility/2006" xmlns:aink="http://schemas.microsoft.com/office/drawing/2016/ink" xmlns:am3d="http://schemas.microsoft.com/office/drawing/2017/model3d" xmlns:o="urn:schemas-microsoft-com:office:office" xmlns:r="http://schemas.openxmlformats.org/officeDocument/2006/relationships" xmlns:m="http://schemas.openxmlformats.org/officeDocument/2006/math" xmlns:v="urn:schemas-microsoft-com:vml" xmlns:wp14="http://schemas.microsoft.com/office/word/2010/wordprocessingDrawing" xmlns:wp="http://schemas.openxmlformats.org/drawingml/2006/wordprocessingDrawing" xmlns:w10="urn:schemas-microsoft-com:office:word" xmlns:w="http://schemas.openxmlformats.org/wordprocessingml/2006/main" xmlns:w14="http://schemas.microsoft.com/office/word/2010/wordml" xmlns:w15="http://schemas.microsoft.com/office/word/2012/wordml" xmlns:w16cex="http://schemas.microsoft.com/office/word/2018/wordml/cex" xmlns:w16cid="http://schemas.microsoft.com/office/word/2016/wordml/cid" xmlns:w16="http://schemas.microsoft.com/office/word/2018/wordml" xmlns:w16sdtdh="http://schemas.microsoft.com/office/word/2020/wordml/sdtdatahash" xmlns:w16se="http://schemas.microsoft.com/office/word/2015/wordml/symex" xmlns:wpg="http://schemas.microsoft.com/office/word/2010/wordprocessingGroup" xmlns:wpi="http://schemas.microsoft.com/office/word/2010/wordprocessingInk" xmlns:wne="http://schemas.microsoft.com/office/word/2006/wordml" xmlns:wps="http://schemas.microsoft.com/office/word/2010/wordprocessingShape" mc:Ignorable="w14 w15 w16se w16cid w16 w16cex w16sdtdh wp14">
   <w:footnote w:type="separator" w:id="-1">
     <w:p>
       <w:pPr>
@@ -713,7 +707,7 @@
 </file>
 
 <file path=word/numbering.xml><?xml version="1.0" encoding="utf-8"?>
-<w:numbering xmlns:wpc="http://schemas.microsoft.com/office/word/2010/wordprocessingCanvas" xmlns:cx="http://schemas.microsoft.com/office/drawing/2014/chartex" xmlns:cx1="http://schemas.microsoft.com/office/drawing/2015/9/8/chartex" xmlns:mc="http://schemas.openxmlformats.org/markup-compatibility/2006" xmlns:o="urn:schemas-microsoft-com:office:office" xmlns:r="http://schemas.openxmlformats.org/officeDocument/2006/relationships" xmlns:m="http://schemas.openxmlformats.org/officeDocument/2006/math" xmlns:v="urn:schemas-microsoft-com:vml" xmlns:wp14="http://schemas.microsoft.com/office/word/2010/wordprocessingDrawing" xmlns:wp="http://schemas.openxmlformats.org/drawingml/2006/wordprocessingDrawing" xmlns:w10="urn:schemas-microsoft-com:office:word" xmlns:w="http://schemas.openxmlformats.org/wordprocessingml/2006/main" xmlns:w14="http://schemas.microsoft.com/office/word/2010/wordml" xmlns:w15="http://schemas.microsoft.com/office/word/2012/wordml" xmlns:w16se="http://schemas.microsoft.com/office/word/2015/wordml/symex" xmlns:wpg="http://schemas.microsoft.com/office/word/2010/wordprocessingGroup" xmlns:wpi="http://schemas.microsoft.com/office/word/2010/wordprocessingInk" xmlns:wne="http://schemas.microsoft.com/office/word/2006/wordml" xmlns:wps="http://schemas.microsoft.com/office/word/2010/wordprocessingShape" mc:Ignorable="w14 w15 w16se wp14">
+<w:numbering xmlns:wpc="http://schemas.microsoft.com/office/word/2010/wordprocessingCanvas" xmlns:cx="http://schemas.microsoft.com/office/drawing/2014/chartex" xmlns:cx1="http://schemas.microsoft.com/office/drawing/2015/9/8/chartex" xmlns:cx2="http://schemas.microsoft.com/office/drawing/2015/10/21/chartex" xmlns:cx3="http://schemas.microsoft.com/office/drawing/2016/5/9/chartex" xmlns:cx4="http://schemas.microsoft.com/office/drawing/2016/5/10/chartex" xmlns:cx5="http://schemas.microsoft.com/office/drawing/2016/5/11/chartex" xmlns:cx6="http://schemas.microsoft.com/office/drawing/2016/5/12/chartex" xmlns:cx7="http://schemas.microsoft.com/office/drawing/2016/5/13/chartex" xmlns:cx8="http://schemas.microsoft.com/office/drawing/2016/5/14/chartex" xmlns:mc="http://schemas.openxmlformats.org/markup-compatibility/2006" xmlns:aink="http://schemas.microsoft.com/office/drawing/2016/ink" xmlns:am3d="http://schemas.microsoft.com/office/drawing/2017/model3d" xmlns:o="urn:schemas-microsoft-com:office:office" xmlns:r="http://schemas.openxmlformats.org/officeDocument/2006/relationships" xmlns:m="http://schemas.openxmlformats.org/officeDocument/2006/math" xmlns:v="urn:schemas-microsoft-com:vml" xmlns:wp14="http://schemas.microsoft.com/office/word/2010/wordprocessingDrawing" xmlns:wp="http://schemas.openxmlformats.org/drawingml/2006/wordprocessingDrawing" xmlns:w10="urn:schemas-microsoft-com:office:word" xmlns:w="http://schemas.openxmlformats.org/wordprocessingml/2006/main" xmlns:w14="http://schemas.microsoft.com/office/word/2010/wordml" xmlns:w15="http://schemas.microsoft.com/office/word/2012/wordml" xmlns:w16cex="http://schemas.microsoft.com/office/word/2018/wordml/cex" xmlns:w16cid="http://schemas.microsoft.com/office/word/2016/wordml/cid" xmlns:w16="http://schemas.microsoft.com/office/word/2018/wordml" xmlns:w16sdtdh="http://schemas.microsoft.com/office/word/2020/wordml/sdtdatahash" xmlns:w16se="http://schemas.microsoft.com/office/word/2015/wordml/symex" xmlns:wpg="http://schemas.microsoft.com/office/word/2010/wordprocessingGroup" xmlns:wpi="http://schemas.microsoft.com/office/word/2010/wordprocessingInk" xmlns:wne="http://schemas.microsoft.com/office/word/2006/wordml" xmlns:wps="http://schemas.microsoft.com/office/word/2010/wordprocessingShape" mc:Ignorable="w14 w15 w16se w16cid w16 w16cex w16sdtdh wp14">
   <w:abstractNum w:abstractNumId="0" w15:restartNumberingAfterBreak="0">
     <w:nsid w:val="1DA90063"/>
     <w:multiLevelType w:val="hybridMultilevel"/>
@@ -1224,7 +1218,7 @@
 </file>
 
 <file path=word/styles.xml><?xml version="1.0" encoding="utf-8"?>
-<w:styles xmlns:mc="http://schemas.openxmlformats.org/markup-compatibility/2006" xmlns:r="http://schemas.openxmlformats.org/officeDocument/2006/relationships" xmlns:w="http://schemas.openxmlformats.org/wordprocessingml/2006/main" xmlns:w14="http://schemas.microsoft.com/office/word/2010/wordml" xmlns:w15="http://schemas.microsoft.com/office/word/2012/wordml" xmlns:w16se="http://schemas.microsoft.com/office/word/2015/wordml/symex" mc:Ignorable="w14 w15 w16se">
+<w:styles xmlns:mc="http://schemas.openxmlformats.org/markup-compatibility/2006" xmlns:r="http://schemas.openxmlformats.org/officeDocument/2006/relationships" xmlns:w="http://schemas.openxmlformats.org/wordprocessingml/2006/main" xmlns:w14="http://schemas.microsoft.com/office/word/2010/wordml" xmlns:w15="http://schemas.microsoft.com/office/word/2012/wordml" xmlns:w16cex="http://schemas.microsoft.com/office/word/2018/wordml/cex" xmlns:w16cid="http://schemas.microsoft.com/office/word/2016/wordml/cid" xmlns:w16="http://schemas.microsoft.com/office/word/2018/wordml" xmlns:w16sdtdh="http://schemas.microsoft.com/office/word/2020/wordml/sdtdatahash" xmlns:w16se="http://schemas.microsoft.com/office/word/2015/wordml/symex" mc:Ignorable="w14 w15 w16se w16cid w16 w16cex w16sdtdh">
   <w:docDefaults>
     <w:rPrDefault>
       <w:rPr>
@@ -1240,7 +1234,7 @@
       </w:pPr>
     </w:pPrDefault>
   </w:docDefaults>
-  <w:latentStyles w:defLockedState="0" w:defUIPriority="99" w:defSemiHidden="0" w:defUnhideWhenUsed="0" w:defQFormat="0" w:count="371">
+  <w:latentStyles w:defLockedState="0" w:defUIPriority="99" w:defSemiHidden="0" w:defUnhideWhenUsed="0" w:defQFormat="0" w:count="376">
     <w:lsdException w:name="Normal" w:uiPriority="0"/>
     <w:lsdException w:name="heading 1" w:uiPriority="9"/>
     <w:lsdException w:name="heading 2" w:semiHidden="1" w:uiPriority="9" w:unhideWhenUsed="1"/>
@@ -1507,7 +1501,7 @@
     <w:lsdException w:name="Intense Reference" w:uiPriority="32"/>
     <w:lsdException w:name="Book Title" w:uiPriority="33"/>
     <w:lsdException w:name="Bibliography" w:semiHidden="1" w:uiPriority="37" w:unhideWhenUsed="1"/>
-    <w:lsdException w:name="TOC Heading" w:semiHidden="1" w:uiPriority="39" w:unhideWhenUsed="1" w:qFormat="1"/>
+    <w:lsdException w:name="TOC Heading" w:semiHidden="1" w:uiPriority="39" w:unhideWhenUsed="1"/>
     <w:lsdException w:name="Plain Table 1" w:uiPriority="41"/>
     <w:lsdException w:name="Plain Table 2" w:uiPriority="42"/>
     <w:lsdException w:name="Plain Table 3" w:uiPriority="43"/>
@@ -1612,18 +1606,23 @@
     <w:lsdException w:name="List Table 5 Dark Accent 6" w:uiPriority="50"/>
     <w:lsdException w:name="List Table 6 Colorful Accent 6" w:uiPriority="51"/>
     <w:lsdException w:name="List Table 7 Colorful Accent 6" w:uiPriority="52"/>
+    <w:lsdException w:name="Mention" w:semiHidden="1" w:unhideWhenUsed="1"/>
+    <w:lsdException w:name="Smart Hyperlink" w:semiHidden="1" w:unhideWhenUsed="1"/>
+    <w:lsdException w:name="Hashtag" w:semiHidden="1" w:unhideWhenUsed="1"/>
+    <w:lsdException w:name="Unresolved Mention" w:semiHidden="1" w:unhideWhenUsed="1"/>
+    <w:lsdException w:name="Smart Link" w:semiHidden="1" w:unhideWhenUsed="1"/>
   </w:latentStyles>
-  <w:style w:type="paragraph" w:default="1" w:styleId="Normalny">
+  <w:style w:type="paragraph" w:default="1" w:styleId="Normal">
     <w:name w:val="Normal"/>
     <w:rPr>
       <w:noProof/>
     </w:rPr>
   </w:style>
-  <w:style w:type="paragraph" w:styleId="Nagwek1">
+  <w:style w:type="paragraph" w:styleId="Heading1">
     <w:name w:val="heading 1"/>
-    <w:basedOn w:val="Normalny"/>
-    <w:next w:val="Normalny"/>
-    <w:link w:val="Nagwek1Znak"/>
+    <w:basedOn w:val="Normal"/>
+    <w:next w:val="Normal"/>
+    <w:link w:val="Heading1Char"/>
     <w:uiPriority w:val="9"/>
     <w:rsid w:val="00040F48"/>
     <w:pPr>
@@ -1639,13 +1638,13 @@
       <w:szCs w:val="32"/>
     </w:rPr>
   </w:style>
-  <w:style w:type="character" w:default="1" w:styleId="Domylnaczcionkaakapitu">
+  <w:style w:type="character" w:default="1" w:styleId="DefaultParagraphFont">
     <w:name w:val="Default Paragraph Font"/>
     <w:uiPriority w:val="1"/>
     <w:semiHidden/>
     <w:unhideWhenUsed/>
   </w:style>
-  <w:style w:type="table" w:default="1" w:styleId="Standardowy">
+  <w:style w:type="table" w:default="1" w:styleId="TableNormal">
     <w:name w:val="Normal Table"/>
     <w:uiPriority w:val="99"/>
     <w:semiHidden/>
@@ -1660,7 +1659,7 @@
       </w:tblCellMar>
     </w:tblPr>
   </w:style>
-  <w:style w:type="numbering" w:default="1" w:styleId="Bezlisty">
+  <w:style w:type="numbering" w:default="1" w:styleId="NoList">
     <w:name w:val="No List"/>
     <w:uiPriority w:val="99"/>
     <w:semiHidden/>
@@ -1668,23 +1667,22 @@
   </w:style>
   <w:style w:type="paragraph" w:customStyle="1" w:styleId="Tytupiosenki">
     <w:name w:val="Tytuł piosenki"/>
-    <w:basedOn w:val="Normalny"/>
     <w:link w:val="TytupiosenkiZnak"/>
     <w:qFormat/>
-    <w:rsid w:val="009E7B2C"/>
+    <w:rsid w:val="00AB63D7"/>
     <w:pPr>
       <w:spacing w:after="80" w:line="240" w:lineRule="auto"/>
     </w:pPr>
     <w:rPr>
       <w:rFonts w:ascii="Arial" w:hAnsi="Arial"/>
       <w:b/>
+      <w:noProof/>
       <w:sz w:val="24"/>
     </w:rPr>
   </w:style>
-  <w:style w:type="paragraph" w:customStyle="1" w:styleId="Trepiosenki">
-    <w:name w:val="Treść piosenki"/>
-    <w:link w:val="TrepiosenkiZnak"/>
-    <w:qFormat/>
+  <w:style w:type="paragraph" w:customStyle="1" w:styleId="Piosenka">
+    <w:name w:val="Piosenka"/>
+    <w:link w:val="PiosenkaChar"/>
     <w:rsid w:val="00AE1AF5"/>
     <w:pPr>
       <w:spacing w:before="120" w:after="240" w:line="240" w:lineRule="auto"/>
@@ -1698,9 +1696,9 @@
   </w:style>
   <w:style w:type="character" w:customStyle="1" w:styleId="TytupiosenkiZnak">
     <w:name w:val="Tytuł piosenki Znak"/>
-    <w:basedOn w:val="Domylnaczcionkaakapitu"/>
+    <w:basedOn w:val="DefaultParagraphFont"/>
     <w:link w:val="Tytupiosenki"/>
-    <w:rsid w:val="009E7B2C"/>
+    <w:rsid w:val="00AB63D7"/>
     <w:rPr>
       <w:rFonts w:ascii="Arial" w:hAnsi="Arial"/>
       <w:b/>
@@ -1708,10 +1706,10 @@
       <w:sz w:val="24"/>
     </w:rPr>
   </w:style>
-  <w:style w:type="character" w:customStyle="1" w:styleId="TrepiosenkiZnak">
-    <w:name w:val="Treść piosenki Znak"/>
-    <w:basedOn w:val="Domylnaczcionkaakapitu"/>
-    <w:link w:val="Trepiosenki"/>
+  <w:style w:type="character" w:customStyle="1" w:styleId="PiosenkaChar">
+    <w:name w:val="Piosenka Char"/>
+    <w:basedOn w:val="DefaultParagraphFont"/>
+    <w:link w:val="Piosenka"/>
     <w:rsid w:val="00AE1AF5"/>
     <w:rPr>
       <w:rFonts w:ascii="Verdana" w:hAnsi="Verdana"/>
@@ -1721,7 +1719,6 @@
   </w:style>
   <w:style w:type="character" w:customStyle="1" w:styleId="Akordy">
     <w:name w:val="Akordy"/>
-    <w:basedOn w:val="TrepiosenkiZnak"/>
     <w:uiPriority w:val="1"/>
     <w:qFormat/>
     <w:rsid w:val="0064321F"/>
@@ -1734,10 +1731,9 @@
   </w:style>
   <w:style w:type="character" w:customStyle="1" w:styleId="Tonacja">
     <w:name w:val="Tonacja"/>
-    <w:basedOn w:val="Akordy"/>
     <w:uiPriority w:val="1"/>
     <w:qFormat/>
-    <w:rsid w:val="0064321F"/>
+    <w:rsid w:val="00AB63D7"/>
     <w:rPr>
       <w:rFonts w:ascii="Verdana" w:hAnsi="Verdana"/>
       <w:b/>
@@ -1748,7 +1744,6 @@
   </w:style>
   <w:style w:type="character" w:customStyle="1" w:styleId="Powtrzenia">
     <w:name w:val="Powtórzenia"/>
-    <w:basedOn w:val="TrepiosenkiZnak"/>
     <w:uiPriority w:val="1"/>
     <w:qFormat/>
     <w:rsid w:val="0064321F"/>
@@ -1759,9 +1754,9 @@
       <w:sz w:val="18"/>
     </w:rPr>
   </w:style>
-  <w:style w:type="character" w:styleId="Hipercze">
+  <w:style w:type="character" w:styleId="Hyperlink">
     <w:name w:val="Hyperlink"/>
-    <w:basedOn w:val="Domylnaczcionkaakapitu"/>
+    <w:basedOn w:val="DefaultParagraphFont"/>
     <w:uiPriority w:val="99"/>
     <w:unhideWhenUsed/>
     <w:rsid w:val="00F1542C"/>
@@ -1772,7 +1767,7 @@
   </w:style>
   <w:style w:type="paragraph" w:customStyle="1" w:styleId="Autorzy">
     <w:name w:val="Autorzy"/>
-    <w:basedOn w:val="Trepiosenki"/>
+    <w:basedOn w:val="Piosenka"/>
     <w:rsid w:val="00AE1AF5"/>
     <w:pPr>
       <w:pBdr>
@@ -1797,9 +1792,9 @@
       </w14:textFill>
     </w:rPr>
   </w:style>
-  <w:style w:type="paragraph" w:styleId="Akapitzlist">
+  <w:style w:type="paragraph" w:styleId="ListParagraph">
     <w:name w:val="List Paragraph"/>
-    <w:basedOn w:val="Normalny"/>
+    <w:basedOn w:val="Normal"/>
     <w:uiPriority w:val="34"/>
     <w:rsid w:val="003552F0"/>
     <w:pPr>
@@ -1807,10 +1802,10 @@
       <w:contextualSpacing/>
     </w:pPr>
   </w:style>
-  <w:style w:type="paragraph" w:styleId="Nagwek">
+  <w:style w:type="paragraph" w:styleId="Header">
     <w:name w:val="header"/>
-    <w:basedOn w:val="Normalny"/>
-    <w:link w:val="NagwekZnak"/>
+    <w:basedOn w:val="Normal"/>
+    <w:link w:val="HeaderChar"/>
     <w:uiPriority w:val="99"/>
     <w:unhideWhenUsed/>
     <w:rsid w:val="00035122"/>
@@ -1822,20 +1817,20 @@
       <w:spacing w:after="0" w:line="240" w:lineRule="auto"/>
     </w:pPr>
   </w:style>
-  <w:style w:type="character" w:customStyle="1" w:styleId="NagwekZnak">
-    <w:name w:val="Nagłówek Znak"/>
-    <w:basedOn w:val="Domylnaczcionkaakapitu"/>
-    <w:link w:val="Nagwek"/>
+  <w:style w:type="character" w:customStyle="1" w:styleId="HeaderChar">
+    <w:name w:val="Header Char"/>
+    <w:basedOn w:val="DefaultParagraphFont"/>
+    <w:link w:val="Header"/>
     <w:uiPriority w:val="99"/>
     <w:rsid w:val="00035122"/>
     <w:rPr>
       <w:noProof/>
     </w:rPr>
   </w:style>
-  <w:style w:type="paragraph" w:styleId="Stopka">
+  <w:style w:type="paragraph" w:styleId="Footer">
     <w:name w:val="footer"/>
-    <w:basedOn w:val="Normalny"/>
-    <w:link w:val="StopkaZnak"/>
+    <w:basedOn w:val="Normal"/>
+    <w:link w:val="FooterChar"/>
     <w:uiPriority w:val="99"/>
     <w:unhideWhenUsed/>
     <w:rsid w:val="00035122"/>
@@ -1847,20 +1842,20 @@
       <w:spacing w:after="0" w:line="240" w:lineRule="auto"/>
     </w:pPr>
   </w:style>
-  <w:style w:type="character" w:customStyle="1" w:styleId="StopkaZnak">
-    <w:name w:val="Stopka Znak"/>
-    <w:basedOn w:val="Domylnaczcionkaakapitu"/>
-    <w:link w:val="Stopka"/>
+  <w:style w:type="character" w:customStyle="1" w:styleId="FooterChar">
+    <w:name w:val="Footer Char"/>
+    <w:basedOn w:val="DefaultParagraphFont"/>
+    <w:link w:val="Footer"/>
     <w:uiPriority w:val="99"/>
     <w:rsid w:val="00035122"/>
     <w:rPr>
       <w:noProof/>
     </w:rPr>
   </w:style>
-  <w:style w:type="character" w:customStyle="1" w:styleId="Nagwek1Znak">
-    <w:name w:val="Nagłówek 1 Znak"/>
-    <w:basedOn w:val="Domylnaczcionkaakapitu"/>
-    <w:link w:val="Nagwek1"/>
+  <w:style w:type="character" w:customStyle="1" w:styleId="Heading1Char">
+    <w:name w:val="Heading 1 Char"/>
+    <w:basedOn w:val="DefaultParagraphFont"/>
+    <w:link w:val="Heading1"/>
     <w:uiPriority w:val="9"/>
     <w:rsid w:val="00040F48"/>
     <w:rPr>
@@ -1871,10 +1866,10 @@
       <w:szCs w:val="32"/>
     </w:rPr>
   </w:style>
-  <w:style w:type="paragraph" w:styleId="Spistreci1">
+  <w:style w:type="paragraph" w:styleId="TOC1">
     <w:name w:val="toc 1"/>
-    <w:basedOn w:val="Normalny"/>
-    <w:next w:val="Normalny"/>
+    <w:basedOn w:val="Normal"/>
+    <w:next w:val="Normal"/>
     <w:autoRedefine/>
     <w:uiPriority w:val="39"/>
     <w:semiHidden/>
@@ -1888,13 +1883,12 @@
       <w:sz w:val="18"/>
     </w:rPr>
   </w:style>
-  <w:style w:type="paragraph" w:styleId="Nagwekspisutreci">
+  <w:style w:type="paragraph" w:styleId="TOCHeading">
     <w:name w:val="TOC Heading"/>
-    <w:basedOn w:val="Nagwek1"/>
-    <w:next w:val="Normalny"/>
+    <w:basedOn w:val="Heading1"/>
+    <w:next w:val="Normal"/>
     <w:uiPriority w:val="39"/>
     <w:unhideWhenUsed/>
-    <w:qFormat/>
     <w:rsid w:val="00040F48"/>
     <w:pPr>
       <w:outlineLvl w:val="9"/>
@@ -1910,26 +1904,12 @@
   </w:style>
   <w:style w:type="paragraph" w:customStyle="1" w:styleId="Autorpiosenki">
     <w:name w:val="Autor piosenki"/>
-    <w:basedOn w:val="Normalny"/>
     <w:link w:val="AutorpiosenkiZnak"/>
     <w:qFormat/>
-    <w:rsid w:val="00C26764"/>
+    <w:rsid w:val="00AB63D7"/>
     <w:pPr>
       <w:spacing w:after="120"/>
     </w:pPr>
-    <w:rPr>
-      <w:rFonts w:ascii="Verdana" w:hAnsi="Verdana" w:cstheme="minorHAnsi"/>
-      <w:i/>
-      <w:color w:val="7F7F7F" w:themeColor="text1" w:themeTint="80"/>
-      <w:sz w:val="18"/>
-      <w:szCs w:val="24"/>
-    </w:rPr>
-  </w:style>
-  <w:style w:type="character" w:customStyle="1" w:styleId="AutorpiosenkiZnak">
-    <w:name w:val="Autor piosenki Znak"/>
-    <w:basedOn w:val="Domylnaczcionkaakapitu"/>
-    <w:link w:val="Autorpiosenki"/>
-    <w:rsid w:val="00C26764"/>
     <w:rPr>
       <w:rFonts w:ascii="Verdana" w:hAnsi="Verdana" w:cstheme="minorHAnsi"/>
       <w:i/>
@@ -1937,6 +1917,30 @@
       <w:color w:val="7F7F7F" w:themeColor="text1" w:themeTint="80"/>
       <w:sz w:val="18"/>
       <w:szCs w:val="24"/>
+    </w:rPr>
+  </w:style>
+  <w:style w:type="character" w:customStyle="1" w:styleId="AutorpiosenkiZnak">
+    <w:name w:val="Autor piosenki Znak"/>
+    <w:basedOn w:val="DefaultParagraphFont"/>
+    <w:link w:val="Autorpiosenki"/>
+    <w:rsid w:val="00AB63D7"/>
+    <w:rPr>
+      <w:rFonts w:ascii="Verdana" w:hAnsi="Verdana" w:cstheme="minorHAnsi"/>
+      <w:i/>
+      <w:noProof/>
+      <w:color w:val="7F7F7F" w:themeColor="text1" w:themeTint="80"/>
+      <w:sz w:val="18"/>
+      <w:szCs w:val="24"/>
+    </w:rPr>
+  </w:style>
+  <w:style w:type="character" w:customStyle="1" w:styleId="Trepiosenki">
+    <w:name w:val="Treść piosenki"/>
+    <w:uiPriority w:val="1"/>
+    <w:qFormat/>
+    <w:rsid w:val="00CC21BD"/>
+    <w:rPr>
+      <w:rFonts w:ascii="Verdana" w:hAnsi="Verdana"/>
+      <w:sz w:val="18"/>
     </w:rPr>
   </w:style>
 </w:styles>

</xml_diff>